<commit_message>
final do jogo :white_check_mark:
</commit_message>
<xml_diff>
--- a/Project_1/docs/Relatorio - Sofia.docx
+++ b/Project_1/docs/Relatorio - Sofia.docx
@@ -248,34 +248,7 @@
                                 <w:sz w:val="20"/>
                                 <w:szCs w:val="61"/>
                               </w:rPr>
-                              <w:t xml:space="preserve"> (12</w:t>
-                            </w:r>
-                            <w:r>
-                              <w:rPr>
-                                <w:rFonts w:ascii="Century Schoolbook" w:hAnsi="Century Schoolbook"/>
-                                <w:i/>
-                                <w:sz w:val="20"/>
-                                <w:szCs w:val="61"/>
-                              </w:rPr>
-                              <w:t xml:space="preserve"> de </w:t>
-                            </w:r>
-                            <w:r>
-                              <w:rPr>
-                                <w:rFonts w:ascii="Century Schoolbook" w:hAnsi="Century Schoolbook"/>
-                                <w:i/>
-                                <w:sz w:val="20"/>
-                                <w:szCs w:val="61"/>
-                              </w:rPr>
-                              <w:t>novembro</w:t>
-                            </w:r>
-                            <w:r>
-                              <w:rPr>
-                                <w:rFonts w:ascii="Century Schoolbook" w:hAnsi="Century Schoolbook"/>
-                                <w:i/>
-                                <w:sz w:val="20"/>
-                                <w:szCs w:val="61"/>
-                              </w:rPr>
-                              <w:t xml:space="preserve"> de 2017)</w:t>
+                              <w:t xml:space="preserve"> (12 de novembro de 2017)</w:t>
                             </w:r>
                           </w:p>
                         </w:txbxContent>
@@ -439,34 +412,7 @@
                           <w:sz w:val="20"/>
                           <w:szCs w:val="61"/>
                         </w:rPr>
-                        <w:t xml:space="preserve"> (12</w:t>
-                      </w:r>
-                      <w:r>
-                        <w:rPr>
-                          <w:rFonts w:ascii="Century Schoolbook" w:hAnsi="Century Schoolbook"/>
-                          <w:i/>
-                          <w:sz w:val="20"/>
-                          <w:szCs w:val="61"/>
-                        </w:rPr>
-                        <w:t xml:space="preserve"> de </w:t>
-                      </w:r>
-                      <w:r>
-                        <w:rPr>
-                          <w:rFonts w:ascii="Century Schoolbook" w:hAnsi="Century Schoolbook"/>
-                          <w:i/>
-                          <w:sz w:val="20"/>
-                          <w:szCs w:val="61"/>
-                        </w:rPr>
-                        <w:t>novembro</w:t>
-                      </w:r>
-                      <w:r>
-                        <w:rPr>
-                          <w:rFonts w:ascii="Century Schoolbook" w:hAnsi="Century Schoolbook"/>
-                          <w:i/>
-                          <w:sz w:val="20"/>
-                          <w:szCs w:val="61"/>
-                        </w:rPr>
-                        <w:t xml:space="preserve"> de 2017)</w:t>
+                        <w:t xml:space="preserve"> (12 de novembro de 2017)</w:t>
                       </w:r>
                     </w:p>
                   </w:txbxContent>
@@ -1551,16 +1497,7 @@
                 <w:rFonts w:ascii="Century Schoolbook" w:hAnsi="Century Schoolbook"/>
                 <w:sz w:val="24"/>
               </w:rPr>
-              <w:t>juliet</w:t>
-            </w:r>
-            <w:bookmarkStart w:id="0" w:name="_GoBack"/>
-            <w:bookmarkEnd w:id="0"/>
-            <w:r>
-              <w:rPr>
-                <w:rFonts w:ascii="Century Schoolbook" w:hAnsi="Century Schoolbook"/>
-                <w:sz w:val="24"/>
-              </w:rPr>
-              <w:t>a</w:t>
+              <w:t>julieta</w:t>
             </w:r>
             <w:proofErr w:type="spellEnd"/>
           </w:p>
@@ -7355,6 +7292,8 @@
     <w:p>
       <w:pPr>
         <w:pStyle w:val="Estilo1"/>
+        <w:ind w:firstLine="708"/>
+        <w:jc w:val="both"/>
         <w:rPr>
           <w:i w:val="0"/>
           <w:sz w:val="24"/>
@@ -7365,7 +7304,1672 @@
           <w:i w:val="0"/>
           <w:sz w:val="24"/>
         </w:rPr>
-        <w:t>Texto.</w:t>
+        <w:t xml:space="preserve">Após </w:t>
+      </w:r>
+      <w:r>
+        <w:rPr>
+          <w:i w:val="0"/>
+          <w:sz w:val="24"/>
+        </w:rPr>
+        <w:t xml:space="preserve">cada jogada é fundamental verificar o estado do jogo, pois, a qualquer momento, um dos jogadores pode ganhar ou ocorrer um empate, isto é, caso não exista mais nenhum espaço válido para colocar uma nova peça ou caso não exista um espaço livre no tabuleiro. De forma a poder verificar todos estes casos, foi implementado o predicado </w:t>
+      </w:r>
+      <w:proofErr w:type="spellStart"/>
+      <w:r>
+        <w:rPr>
+          <w:b/>
+          <w:i w:val="0"/>
+          <w:sz w:val="24"/>
+        </w:rPr>
+        <w:t>checkGameState</w:t>
+      </w:r>
+      <w:proofErr w:type="spellEnd"/>
+      <w:r>
+        <w:rPr>
+          <w:i w:val="0"/>
+          <w:sz w:val="24"/>
+        </w:rPr>
+        <w:t>, que recebe o tipo de peça do jogador que acabou de jogar e o tabuleiro atual. Este predicado vai chamar 6 outros predicados, e caso algum deles se verifique, o jogo acaba.</w:t>
+      </w:r>
+    </w:p>
+    <w:p>
+      <w:pPr>
+        <w:pStyle w:val="Estilo1"/>
+        <w:rPr>
+          <w:i w:val="0"/>
+          <w:sz w:val="24"/>
+        </w:rPr>
+      </w:pPr>
+    </w:p>
+    <w:p>
+      <w:pPr>
+        <w:shd w:val="clear" w:color="auto" w:fill="F5F5F5"/>
+        <w:spacing w:after="0" w:line="285" w:lineRule="atLeast"/>
+        <w:rPr>
+          <w:rFonts w:ascii="Consolas" w:eastAsia="Times New Roman" w:hAnsi="Consolas" w:cs="Times New Roman"/>
+          <w:color w:val="333333"/>
+          <w:sz w:val="18"/>
+          <w:szCs w:val="21"/>
+          <w:lang w:eastAsia="pt-PT"/>
+        </w:rPr>
+      </w:pPr>
+      <w:proofErr w:type="spellStart"/>
+      <w:proofErr w:type="gramStart"/>
+      <w:r>
+        <w:rPr>
+          <w:rFonts w:ascii="Consolas" w:eastAsia="Times New Roman" w:hAnsi="Consolas" w:cs="Times New Roman"/>
+          <w:color w:val="AB6526"/>
+          <w:sz w:val="18"/>
+          <w:szCs w:val="21"/>
+          <w:lang w:eastAsia="pt-PT"/>
+        </w:rPr>
+        <w:t>checkGameState</w:t>
+      </w:r>
+      <w:proofErr w:type="spellEnd"/>
+      <w:r>
+        <w:rPr>
+          <w:rFonts w:ascii="Consolas" w:eastAsia="Times New Roman" w:hAnsi="Consolas" w:cs="Times New Roman"/>
+          <w:color w:val="333333"/>
+          <w:sz w:val="18"/>
+          <w:szCs w:val="21"/>
+          <w:lang w:eastAsia="pt-PT"/>
+        </w:rPr>
+        <w:t>(</w:t>
+      </w:r>
+      <w:proofErr w:type="spellStart"/>
+      <w:proofErr w:type="gramEnd"/>
+      <w:r>
+        <w:rPr>
+          <w:rFonts w:ascii="Consolas" w:eastAsia="Times New Roman" w:hAnsi="Consolas" w:cs="Times New Roman"/>
+          <w:color w:val="7A3E9D"/>
+          <w:sz w:val="18"/>
+          <w:szCs w:val="21"/>
+          <w:lang w:eastAsia="pt-PT"/>
+        </w:rPr>
+        <w:t>Player</w:t>
+      </w:r>
+      <w:proofErr w:type="spellEnd"/>
+      <w:r>
+        <w:rPr>
+          <w:rFonts w:ascii="Consolas" w:eastAsia="Times New Roman" w:hAnsi="Consolas" w:cs="Times New Roman"/>
+          <w:color w:val="333333"/>
+          <w:sz w:val="18"/>
+          <w:szCs w:val="21"/>
+          <w:lang w:eastAsia="pt-PT"/>
+        </w:rPr>
+        <w:t xml:space="preserve">, </w:t>
+      </w:r>
+      <w:proofErr w:type="spellStart"/>
+      <w:r>
+        <w:rPr>
+          <w:rFonts w:ascii="Consolas" w:eastAsia="Times New Roman" w:hAnsi="Consolas" w:cs="Times New Roman"/>
+          <w:color w:val="7A3E9D"/>
+          <w:sz w:val="18"/>
+          <w:szCs w:val="21"/>
+          <w:lang w:eastAsia="pt-PT"/>
+        </w:rPr>
+        <w:t>Board</w:t>
+      </w:r>
+      <w:proofErr w:type="spellEnd"/>
+      <w:r>
+        <w:rPr>
+          <w:rFonts w:ascii="Consolas" w:eastAsia="Times New Roman" w:hAnsi="Consolas" w:cs="Times New Roman"/>
+          <w:color w:val="333333"/>
+          <w:sz w:val="18"/>
+          <w:szCs w:val="21"/>
+          <w:lang w:eastAsia="pt-PT"/>
+        </w:rPr>
+        <w:t xml:space="preserve">) </w:t>
+      </w:r>
+      <w:r>
+        <w:rPr>
+          <w:rFonts w:ascii="Consolas" w:eastAsia="Times New Roman" w:hAnsi="Consolas" w:cs="Times New Roman"/>
+          <w:color w:val="777777"/>
+          <w:sz w:val="18"/>
+          <w:szCs w:val="21"/>
+          <w:lang w:eastAsia="pt-PT"/>
+        </w:rPr>
+        <w:t>:-</w:t>
+      </w:r>
+    </w:p>
+    <w:p>
+      <w:pPr>
+        <w:shd w:val="clear" w:color="auto" w:fill="F5F5F5"/>
+        <w:spacing w:after="0" w:line="285" w:lineRule="atLeast"/>
+        <w:rPr>
+          <w:rFonts w:ascii="Consolas" w:eastAsia="Times New Roman" w:hAnsi="Consolas" w:cs="Times New Roman"/>
+          <w:color w:val="333333"/>
+          <w:sz w:val="18"/>
+          <w:szCs w:val="21"/>
+          <w:lang w:eastAsia="pt-PT"/>
+        </w:rPr>
+      </w:pPr>
+      <w:r>
+        <w:rPr>
+          <w:rFonts w:ascii="Consolas" w:eastAsia="Times New Roman" w:hAnsi="Consolas" w:cs="Times New Roman"/>
+          <w:color w:val="333333"/>
+          <w:sz w:val="18"/>
+          <w:szCs w:val="21"/>
+          <w:lang w:eastAsia="pt-PT"/>
+        </w:rPr>
+        <w:t xml:space="preserve">      ((</w:t>
+      </w:r>
+      <w:proofErr w:type="spellStart"/>
+      <w:proofErr w:type="gramStart"/>
+      <w:r>
+        <w:rPr>
+          <w:rFonts w:ascii="Consolas" w:eastAsia="Times New Roman" w:hAnsi="Consolas" w:cs="Times New Roman"/>
+          <w:color w:val="AB6526"/>
+          <w:sz w:val="18"/>
+          <w:szCs w:val="21"/>
+          <w:lang w:eastAsia="pt-PT"/>
+        </w:rPr>
+        <w:t>checkVictory</w:t>
+      </w:r>
+      <w:proofErr w:type="spellEnd"/>
+      <w:r>
+        <w:rPr>
+          <w:rFonts w:ascii="Consolas" w:eastAsia="Times New Roman" w:hAnsi="Consolas" w:cs="Times New Roman"/>
+          <w:color w:val="333333"/>
+          <w:sz w:val="18"/>
+          <w:szCs w:val="21"/>
+          <w:lang w:eastAsia="pt-PT"/>
+        </w:rPr>
+        <w:t>(</w:t>
+      </w:r>
+      <w:proofErr w:type="spellStart"/>
+      <w:proofErr w:type="gramEnd"/>
+      <w:r>
+        <w:rPr>
+          <w:rFonts w:ascii="Consolas" w:eastAsia="Times New Roman" w:hAnsi="Consolas" w:cs="Times New Roman"/>
+          <w:color w:val="7A3E9D"/>
+          <w:sz w:val="18"/>
+          <w:szCs w:val="21"/>
+          <w:lang w:eastAsia="pt-PT"/>
+        </w:rPr>
+        <w:t>Player</w:t>
+      </w:r>
+      <w:proofErr w:type="spellEnd"/>
+      <w:r>
+        <w:rPr>
+          <w:rFonts w:ascii="Consolas" w:eastAsia="Times New Roman" w:hAnsi="Consolas" w:cs="Times New Roman"/>
+          <w:color w:val="333333"/>
+          <w:sz w:val="18"/>
+          <w:szCs w:val="21"/>
+          <w:lang w:eastAsia="pt-PT"/>
+        </w:rPr>
+        <w:t xml:space="preserve">, </w:t>
+      </w:r>
+      <w:r>
+        <w:rPr>
+          <w:rFonts w:ascii="Consolas" w:eastAsia="Times New Roman" w:hAnsi="Consolas" w:cs="Times New Roman"/>
+          <w:color w:val="777777"/>
+          <w:sz w:val="18"/>
+          <w:szCs w:val="21"/>
+          <w:lang w:eastAsia="pt-PT"/>
+        </w:rPr>
+        <w:t>'</w:t>
+      </w:r>
+      <w:proofErr w:type="spellStart"/>
+      <w:r>
+        <w:rPr>
+          <w:rFonts w:ascii="Consolas" w:eastAsia="Times New Roman" w:hAnsi="Consolas" w:cs="Times New Roman"/>
+          <w:color w:val="448C27"/>
+          <w:sz w:val="18"/>
+          <w:szCs w:val="21"/>
+          <w:lang w:eastAsia="pt-PT"/>
+        </w:rPr>
+        <w:t>Row</w:t>
+      </w:r>
+      <w:proofErr w:type="spellEnd"/>
+      <w:r>
+        <w:rPr>
+          <w:rFonts w:ascii="Consolas" w:eastAsia="Times New Roman" w:hAnsi="Consolas" w:cs="Times New Roman"/>
+          <w:color w:val="777777"/>
+          <w:sz w:val="18"/>
+          <w:szCs w:val="21"/>
+          <w:lang w:eastAsia="pt-PT"/>
+        </w:rPr>
+        <w:t>'</w:t>
+      </w:r>
+      <w:r>
+        <w:rPr>
+          <w:rFonts w:ascii="Consolas" w:eastAsia="Times New Roman" w:hAnsi="Consolas" w:cs="Times New Roman"/>
+          <w:color w:val="333333"/>
+          <w:sz w:val="18"/>
+          <w:szCs w:val="21"/>
+          <w:lang w:eastAsia="pt-PT"/>
+        </w:rPr>
+        <w:t xml:space="preserve">, </w:t>
+      </w:r>
+      <w:proofErr w:type="spellStart"/>
+      <w:r>
+        <w:rPr>
+          <w:rFonts w:ascii="Consolas" w:eastAsia="Times New Roman" w:hAnsi="Consolas" w:cs="Times New Roman"/>
+          <w:color w:val="7A3E9D"/>
+          <w:sz w:val="18"/>
+          <w:szCs w:val="21"/>
+          <w:lang w:eastAsia="pt-PT"/>
+        </w:rPr>
+        <w:t>Board</w:t>
+      </w:r>
+      <w:proofErr w:type="spellEnd"/>
+      <w:r>
+        <w:rPr>
+          <w:rFonts w:ascii="Consolas" w:eastAsia="Times New Roman" w:hAnsi="Consolas" w:cs="Times New Roman"/>
+          <w:color w:val="333333"/>
+          <w:sz w:val="18"/>
+          <w:szCs w:val="21"/>
+          <w:lang w:eastAsia="pt-PT"/>
+        </w:rPr>
+        <w:t xml:space="preserve">), </w:t>
+      </w:r>
+      <w:proofErr w:type="spellStart"/>
+      <w:r>
+        <w:rPr>
+          <w:rFonts w:ascii="Consolas" w:eastAsia="Times New Roman" w:hAnsi="Consolas" w:cs="Times New Roman"/>
+          <w:color w:val="AB6526"/>
+          <w:sz w:val="18"/>
+          <w:szCs w:val="21"/>
+          <w:lang w:eastAsia="pt-PT"/>
+        </w:rPr>
+        <w:t>write</w:t>
+      </w:r>
+      <w:proofErr w:type="spellEnd"/>
+      <w:r>
+        <w:rPr>
+          <w:rFonts w:ascii="Consolas" w:eastAsia="Times New Roman" w:hAnsi="Consolas" w:cs="Times New Roman"/>
+          <w:color w:val="333333"/>
+          <w:sz w:val="18"/>
+          <w:szCs w:val="21"/>
+          <w:lang w:eastAsia="pt-PT"/>
+        </w:rPr>
+        <w:t>(</w:t>
+      </w:r>
+      <w:r>
+        <w:rPr>
+          <w:rFonts w:ascii="Consolas" w:eastAsia="Times New Roman" w:hAnsi="Consolas" w:cs="Times New Roman"/>
+          <w:color w:val="777777"/>
+          <w:sz w:val="18"/>
+          <w:szCs w:val="21"/>
+          <w:lang w:eastAsia="pt-PT"/>
+        </w:rPr>
+        <w:t>'</w:t>
+      </w:r>
+      <w:proofErr w:type="spellStart"/>
+      <w:r>
+        <w:rPr>
+          <w:rFonts w:ascii="Consolas" w:eastAsia="Times New Roman" w:hAnsi="Consolas" w:cs="Times New Roman"/>
+          <w:color w:val="448C27"/>
+          <w:sz w:val="18"/>
+          <w:szCs w:val="21"/>
+          <w:lang w:eastAsia="pt-PT"/>
+        </w:rPr>
+        <w:t>You</w:t>
+      </w:r>
+      <w:proofErr w:type="spellEnd"/>
+      <w:r>
+        <w:rPr>
+          <w:rFonts w:ascii="Consolas" w:eastAsia="Times New Roman" w:hAnsi="Consolas" w:cs="Times New Roman"/>
+          <w:color w:val="448C27"/>
+          <w:sz w:val="18"/>
+          <w:szCs w:val="21"/>
+          <w:lang w:eastAsia="pt-PT"/>
+        </w:rPr>
+        <w:t xml:space="preserve"> won!</w:t>
+      </w:r>
+      <w:r>
+        <w:rPr>
+          <w:rFonts w:ascii="Consolas" w:eastAsia="Times New Roman" w:hAnsi="Consolas" w:cs="Times New Roman"/>
+          <w:color w:val="777777"/>
+          <w:sz w:val="18"/>
+          <w:szCs w:val="21"/>
+          <w:lang w:eastAsia="pt-PT"/>
+        </w:rPr>
+        <w:t>'</w:t>
+      </w:r>
+      <w:r>
+        <w:rPr>
+          <w:rFonts w:ascii="Consolas" w:eastAsia="Times New Roman" w:hAnsi="Consolas" w:cs="Times New Roman"/>
+          <w:color w:val="333333"/>
+          <w:sz w:val="18"/>
+          <w:szCs w:val="21"/>
+          <w:lang w:eastAsia="pt-PT"/>
+        </w:rPr>
+        <w:t>));</w:t>
+      </w:r>
+    </w:p>
+    <w:p>
+      <w:pPr>
+        <w:shd w:val="clear" w:color="auto" w:fill="F5F5F5"/>
+        <w:spacing w:after="0" w:line="285" w:lineRule="atLeast"/>
+        <w:rPr>
+          <w:rFonts w:ascii="Consolas" w:eastAsia="Times New Roman" w:hAnsi="Consolas" w:cs="Times New Roman"/>
+          <w:color w:val="333333"/>
+          <w:sz w:val="18"/>
+          <w:szCs w:val="21"/>
+          <w:lang w:eastAsia="pt-PT"/>
+        </w:rPr>
+      </w:pPr>
+      <w:r>
+        <w:rPr>
+          <w:rFonts w:ascii="Consolas" w:eastAsia="Times New Roman" w:hAnsi="Consolas" w:cs="Times New Roman"/>
+          <w:color w:val="333333"/>
+          <w:sz w:val="18"/>
+          <w:szCs w:val="21"/>
+          <w:lang w:eastAsia="pt-PT"/>
+        </w:rPr>
+        <w:t xml:space="preserve">       (</w:t>
+      </w:r>
+      <w:proofErr w:type="spellStart"/>
+      <w:proofErr w:type="gramStart"/>
+      <w:r>
+        <w:rPr>
+          <w:rFonts w:ascii="Consolas" w:eastAsia="Times New Roman" w:hAnsi="Consolas" w:cs="Times New Roman"/>
+          <w:color w:val="AB6526"/>
+          <w:sz w:val="18"/>
+          <w:szCs w:val="21"/>
+          <w:lang w:eastAsia="pt-PT"/>
+        </w:rPr>
+        <w:t>checkVictory</w:t>
+      </w:r>
+      <w:proofErr w:type="spellEnd"/>
+      <w:r>
+        <w:rPr>
+          <w:rFonts w:ascii="Consolas" w:eastAsia="Times New Roman" w:hAnsi="Consolas" w:cs="Times New Roman"/>
+          <w:color w:val="333333"/>
+          <w:sz w:val="18"/>
+          <w:szCs w:val="21"/>
+          <w:lang w:eastAsia="pt-PT"/>
+        </w:rPr>
+        <w:t>(</w:t>
+      </w:r>
+      <w:proofErr w:type="spellStart"/>
+      <w:proofErr w:type="gramEnd"/>
+      <w:r>
+        <w:rPr>
+          <w:rFonts w:ascii="Consolas" w:eastAsia="Times New Roman" w:hAnsi="Consolas" w:cs="Times New Roman"/>
+          <w:color w:val="7A3E9D"/>
+          <w:sz w:val="18"/>
+          <w:szCs w:val="21"/>
+          <w:lang w:eastAsia="pt-PT"/>
+        </w:rPr>
+        <w:t>Player</w:t>
+      </w:r>
+      <w:proofErr w:type="spellEnd"/>
+      <w:r>
+        <w:rPr>
+          <w:rFonts w:ascii="Consolas" w:eastAsia="Times New Roman" w:hAnsi="Consolas" w:cs="Times New Roman"/>
+          <w:color w:val="333333"/>
+          <w:sz w:val="18"/>
+          <w:szCs w:val="21"/>
+          <w:lang w:eastAsia="pt-PT"/>
+        </w:rPr>
+        <w:t xml:space="preserve">, </w:t>
+      </w:r>
+      <w:r>
+        <w:rPr>
+          <w:rFonts w:ascii="Consolas" w:eastAsia="Times New Roman" w:hAnsi="Consolas" w:cs="Times New Roman"/>
+          <w:color w:val="777777"/>
+          <w:sz w:val="18"/>
+          <w:szCs w:val="21"/>
+          <w:lang w:eastAsia="pt-PT"/>
+        </w:rPr>
+        <w:t>'</w:t>
+      </w:r>
+      <w:proofErr w:type="spellStart"/>
+      <w:r>
+        <w:rPr>
+          <w:rFonts w:ascii="Consolas" w:eastAsia="Times New Roman" w:hAnsi="Consolas" w:cs="Times New Roman"/>
+          <w:color w:val="448C27"/>
+          <w:sz w:val="18"/>
+          <w:szCs w:val="21"/>
+          <w:lang w:eastAsia="pt-PT"/>
+        </w:rPr>
+        <w:t>Column</w:t>
+      </w:r>
+      <w:proofErr w:type="spellEnd"/>
+      <w:r>
+        <w:rPr>
+          <w:rFonts w:ascii="Consolas" w:eastAsia="Times New Roman" w:hAnsi="Consolas" w:cs="Times New Roman"/>
+          <w:color w:val="777777"/>
+          <w:sz w:val="18"/>
+          <w:szCs w:val="21"/>
+          <w:lang w:eastAsia="pt-PT"/>
+        </w:rPr>
+        <w:t>'</w:t>
+      </w:r>
+      <w:r>
+        <w:rPr>
+          <w:rFonts w:ascii="Consolas" w:eastAsia="Times New Roman" w:hAnsi="Consolas" w:cs="Times New Roman"/>
+          <w:color w:val="333333"/>
+          <w:sz w:val="18"/>
+          <w:szCs w:val="21"/>
+          <w:lang w:eastAsia="pt-PT"/>
+        </w:rPr>
+        <w:t xml:space="preserve">, </w:t>
+      </w:r>
+      <w:proofErr w:type="spellStart"/>
+      <w:r>
+        <w:rPr>
+          <w:rFonts w:ascii="Consolas" w:eastAsia="Times New Roman" w:hAnsi="Consolas" w:cs="Times New Roman"/>
+          <w:color w:val="7A3E9D"/>
+          <w:sz w:val="18"/>
+          <w:szCs w:val="21"/>
+          <w:lang w:eastAsia="pt-PT"/>
+        </w:rPr>
+        <w:t>Board</w:t>
+      </w:r>
+      <w:proofErr w:type="spellEnd"/>
+      <w:r>
+        <w:rPr>
+          <w:rFonts w:ascii="Consolas" w:eastAsia="Times New Roman" w:hAnsi="Consolas" w:cs="Times New Roman"/>
+          <w:color w:val="333333"/>
+          <w:sz w:val="18"/>
+          <w:szCs w:val="21"/>
+          <w:lang w:eastAsia="pt-PT"/>
+        </w:rPr>
+        <w:t xml:space="preserve">), </w:t>
+      </w:r>
+      <w:proofErr w:type="spellStart"/>
+      <w:r>
+        <w:rPr>
+          <w:rFonts w:ascii="Consolas" w:eastAsia="Times New Roman" w:hAnsi="Consolas" w:cs="Times New Roman"/>
+          <w:color w:val="AB6526"/>
+          <w:sz w:val="18"/>
+          <w:szCs w:val="21"/>
+          <w:lang w:eastAsia="pt-PT"/>
+        </w:rPr>
+        <w:t>write</w:t>
+      </w:r>
+      <w:proofErr w:type="spellEnd"/>
+      <w:r>
+        <w:rPr>
+          <w:rFonts w:ascii="Consolas" w:eastAsia="Times New Roman" w:hAnsi="Consolas" w:cs="Times New Roman"/>
+          <w:color w:val="333333"/>
+          <w:sz w:val="18"/>
+          <w:szCs w:val="21"/>
+          <w:lang w:eastAsia="pt-PT"/>
+        </w:rPr>
+        <w:t>(</w:t>
+      </w:r>
+      <w:r>
+        <w:rPr>
+          <w:rFonts w:ascii="Consolas" w:eastAsia="Times New Roman" w:hAnsi="Consolas" w:cs="Times New Roman"/>
+          <w:color w:val="777777"/>
+          <w:sz w:val="18"/>
+          <w:szCs w:val="21"/>
+          <w:lang w:eastAsia="pt-PT"/>
+        </w:rPr>
+        <w:t>'</w:t>
+      </w:r>
+      <w:proofErr w:type="spellStart"/>
+      <w:r>
+        <w:rPr>
+          <w:rFonts w:ascii="Consolas" w:eastAsia="Times New Roman" w:hAnsi="Consolas" w:cs="Times New Roman"/>
+          <w:color w:val="448C27"/>
+          <w:sz w:val="18"/>
+          <w:szCs w:val="21"/>
+          <w:lang w:eastAsia="pt-PT"/>
+        </w:rPr>
+        <w:t>You</w:t>
+      </w:r>
+      <w:proofErr w:type="spellEnd"/>
+      <w:r>
+        <w:rPr>
+          <w:rFonts w:ascii="Consolas" w:eastAsia="Times New Roman" w:hAnsi="Consolas" w:cs="Times New Roman"/>
+          <w:color w:val="448C27"/>
+          <w:sz w:val="18"/>
+          <w:szCs w:val="21"/>
+          <w:lang w:eastAsia="pt-PT"/>
+        </w:rPr>
+        <w:t xml:space="preserve"> won!</w:t>
+      </w:r>
+      <w:r>
+        <w:rPr>
+          <w:rFonts w:ascii="Consolas" w:eastAsia="Times New Roman" w:hAnsi="Consolas" w:cs="Times New Roman"/>
+          <w:color w:val="777777"/>
+          <w:sz w:val="18"/>
+          <w:szCs w:val="21"/>
+          <w:lang w:eastAsia="pt-PT"/>
+        </w:rPr>
+        <w:t>'</w:t>
+      </w:r>
+      <w:r>
+        <w:rPr>
+          <w:rFonts w:ascii="Consolas" w:eastAsia="Times New Roman" w:hAnsi="Consolas" w:cs="Times New Roman"/>
+          <w:color w:val="333333"/>
+          <w:sz w:val="18"/>
+          <w:szCs w:val="21"/>
+          <w:lang w:eastAsia="pt-PT"/>
+        </w:rPr>
+        <w:t>));</w:t>
+      </w:r>
+    </w:p>
+    <w:p>
+      <w:pPr>
+        <w:shd w:val="clear" w:color="auto" w:fill="F5F5F5"/>
+        <w:spacing w:after="0" w:line="285" w:lineRule="atLeast"/>
+        <w:rPr>
+          <w:rFonts w:ascii="Consolas" w:eastAsia="Times New Roman" w:hAnsi="Consolas" w:cs="Times New Roman"/>
+          <w:color w:val="333333"/>
+          <w:sz w:val="18"/>
+          <w:szCs w:val="21"/>
+          <w:lang w:eastAsia="pt-PT"/>
+        </w:rPr>
+      </w:pPr>
+      <w:r>
+        <w:rPr>
+          <w:rFonts w:ascii="Consolas" w:eastAsia="Times New Roman" w:hAnsi="Consolas" w:cs="Times New Roman"/>
+          <w:color w:val="333333"/>
+          <w:sz w:val="18"/>
+          <w:szCs w:val="21"/>
+          <w:lang w:eastAsia="pt-PT"/>
+        </w:rPr>
+        <w:t xml:space="preserve">       (</w:t>
+      </w:r>
+      <w:proofErr w:type="spellStart"/>
+      <w:proofErr w:type="gramStart"/>
+      <w:r>
+        <w:rPr>
+          <w:rFonts w:ascii="Consolas" w:eastAsia="Times New Roman" w:hAnsi="Consolas" w:cs="Times New Roman"/>
+          <w:color w:val="AB6526"/>
+          <w:sz w:val="18"/>
+          <w:szCs w:val="21"/>
+          <w:lang w:eastAsia="pt-PT"/>
+        </w:rPr>
+        <w:t>checkVictory</w:t>
+      </w:r>
+      <w:proofErr w:type="spellEnd"/>
+      <w:r>
+        <w:rPr>
+          <w:rFonts w:ascii="Consolas" w:eastAsia="Times New Roman" w:hAnsi="Consolas" w:cs="Times New Roman"/>
+          <w:color w:val="333333"/>
+          <w:sz w:val="18"/>
+          <w:szCs w:val="21"/>
+          <w:lang w:eastAsia="pt-PT"/>
+        </w:rPr>
+        <w:t>(</w:t>
+      </w:r>
+      <w:proofErr w:type="spellStart"/>
+      <w:proofErr w:type="gramEnd"/>
+      <w:r>
+        <w:rPr>
+          <w:rFonts w:ascii="Consolas" w:eastAsia="Times New Roman" w:hAnsi="Consolas" w:cs="Times New Roman"/>
+          <w:color w:val="7A3E9D"/>
+          <w:sz w:val="18"/>
+          <w:szCs w:val="21"/>
+          <w:lang w:eastAsia="pt-PT"/>
+        </w:rPr>
+        <w:t>Player</w:t>
+      </w:r>
+      <w:proofErr w:type="spellEnd"/>
+      <w:r>
+        <w:rPr>
+          <w:rFonts w:ascii="Consolas" w:eastAsia="Times New Roman" w:hAnsi="Consolas" w:cs="Times New Roman"/>
+          <w:color w:val="333333"/>
+          <w:sz w:val="18"/>
+          <w:szCs w:val="21"/>
+          <w:lang w:eastAsia="pt-PT"/>
+        </w:rPr>
+        <w:t xml:space="preserve">, </w:t>
+      </w:r>
+      <w:r>
+        <w:rPr>
+          <w:rFonts w:ascii="Consolas" w:eastAsia="Times New Roman" w:hAnsi="Consolas" w:cs="Times New Roman"/>
+          <w:color w:val="777777"/>
+          <w:sz w:val="18"/>
+          <w:szCs w:val="21"/>
+          <w:lang w:eastAsia="pt-PT"/>
+        </w:rPr>
+        <w:t>'</w:t>
+      </w:r>
+      <w:proofErr w:type="spellStart"/>
+      <w:r>
+        <w:rPr>
+          <w:rFonts w:ascii="Consolas" w:eastAsia="Times New Roman" w:hAnsi="Consolas" w:cs="Times New Roman"/>
+          <w:color w:val="448C27"/>
+          <w:sz w:val="18"/>
+          <w:szCs w:val="21"/>
+          <w:lang w:eastAsia="pt-PT"/>
+        </w:rPr>
+        <w:t>DiagonalDown</w:t>
+      </w:r>
+      <w:proofErr w:type="spellEnd"/>
+      <w:r>
+        <w:rPr>
+          <w:rFonts w:ascii="Consolas" w:eastAsia="Times New Roman" w:hAnsi="Consolas" w:cs="Times New Roman"/>
+          <w:color w:val="777777"/>
+          <w:sz w:val="18"/>
+          <w:szCs w:val="21"/>
+          <w:lang w:eastAsia="pt-PT"/>
+        </w:rPr>
+        <w:t>'</w:t>
+      </w:r>
+      <w:r>
+        <w:rPr>
+          <w:rFonts w:ascii="Consolas" w:eastAsia="Times New Roman" w:hAnsi="Consolas" w:cs="Times New Roman"/>
+          <w:color w:val="333333"/>
+          <w:sz w:val="18"/>
+          <w:szCs w:val="21"/>
+          <w:lang w:eastAsia="pt-PT"/>
+        </w:rPr>
+        <w:t xml:space="preserve">, </w:t>
+      </w:r>
+      <w:proofErr w:type="spellStart"/>
+      <w:r>
+        <w:rPr>
+          <w:rFonts w:ascii="Consolas" w:eastAsia="Times New Roman" w:hAnsi="Consolas" w:cs="Times New Roman"/>
+          <w:color w:val="7A3E9D"/>
+          <w:sz w:val="18"/>
+          <w:szCs w:val="21"/>
+          <w:lang w:eastAsia="pt-PT"/>
+        </w:rPr>
+        <w:t>Board</w:t>
+      </w:r>
+      <w:proofErr w:type="spellEnd"/>
+      <w:r>
+        <w:rPr>
+          <w:rFonts w:ascii="Consolas" w:eastAsia="Times New Roman" w:hAnsi="Consolas" w:cs="Times New Roman"/>
+          <w:color w:val="333333"/>
+          <w:sz w:val="18"/>
+          <w:szCs w:val="21"/>
+          <w:lang w:eastAsia="pt-PT"/>
+        </w:rPr>
+        <w:t xml:space="preserve">), </w:t>
+      </w:r>
+      <w:proofErr w:type="spellStart"/>
+      <w:r>
+        <w:rPr>
+          <w:rFonts w:ascii="Consolas" w:eastAsia="Times New Roman" w:hAnsi="Consolas" w:cs="Times New Roman"/>
+          <w:color w:val="AB6526"/>
+          <w:sz w:val="18"/>
+          <w:szCs w:val="21"/>
+          <w:lang w:eastAsia="pt-PT"/>
+        </w:rPr>
+        <w:t>write</w:t>
+      </w:r>
+      <w:proofErr w:type="spellEnd"/>
+      <w:r>
+        <w:rPr>
+          <w:rFonts w:ascii="Consolas" w:eastAsia="Times New Roman" w:hAnsi="Consolas" w:cs="Times New Roman"/>
+          <w:color w:val="333333"/>
+          <w:sz w:val="18"/>
+          <w:szCs w:val="21"/>
+          <w:lang w:eastAsia="pt-PT"/>
+        </w:rPr>
+        <w:t>(</w:t>
+      </w:r>
+      <w:r>
+        <w:rPr>
+          <w:rFonts w:ascii="Consolas" w:eastAsia="Times New Roman" w:hAnsi="Consolas" w:cs="Times New Roman"/>
+          <w:color w:val="777777"/>
+          <w:sz w:val="18"/>
+          <w:szCs w:val="21"/>
+          <w:lang w:eastAsia="pt-PT"/>
+        </w:rPr>
+        <w:t>'</w:t>
+      </w:r>
+      <w:proofErr w:type="spellStart"/>
+      <w:r>
+        <w:rPr>
+          <w:rFonts w:ascii="Consolas" w:eastAsia="Times New Roman" w:hAnsi="Consolas" w:cs="Times New Roman"/>
+          <w:color w:val="448C27"/>
+          <w:sz w:val="18"/>
+          <w:szCs w:val="21"/>
+          <w:lang w:eastAsia="pt-PT"/>
+        </w:rPr>
+        <w:t>You</w:t>
+      </w:r>
+      <w:proofErr w:type="spellEnd"/>
+      <w:r>
+        <w:rPr>
+          <w:rFonts w:ascii="Consolas" w:eastAsia="Times New Roman" w:hAnsi="Consolas" w:cs="Times New Roman"/>
+          <w:color w:val="448C27"/>
+          <w:sz w:val="18"/>
+          <w:szCs w:val="21"/>
+          <w:lang w:eastAsia="pt-PT"/>
+        </w:rPr>
+        <w:t xml:space="preserve"> won!</w:t>
+      </w:r>
+      <w:r>
+        <w:rPr>
+          <w:rFonts w:ascii="Consolas" w:eastAsia="Times New Roman" w:hAnsi="Consolas" w:cs="Times New Roman"/>
+          <w:color w:val="777777"/>
+          <w:sz w:val="18"/>
+          <w:szCs w:val="21"/>
+          <w:lang w:eastAsia="pt-PT"/>
+        </w:rPr>
+        <w:t>'</w:t>
+      </w:r>
+      <w:r>
+        <w:rPr>
+          <w:rFonts w:ascii="Consolas" w:eastAsia="Times New Roman" w:hAnsi="Consolas" w:cs="Times New Roman"/>
+          <w:color w:val="333333"/>
+          <w:sz w:val="18"/>
+          <w:szCs w:val="21"/>
+          <w:lang w:eastAsia="pt-PT"/>
+        </w:rPr>
+        <w:t>));</w:t>
+      </w:r>
+    </w:p>
+    <w:p>
+      <w:pPr>
+        <w:shd w:val="clear" w:color="auto" w:fill="F5F5F5"/>
+        <w:spacing w:after="0" w:line="285" w:lineRule="atLeast"/>
+        <w:rPr>
+          <w:rFonts w:ascii="Consolas" w:eastAsia="Times New Roman" w:hAnsi="Consolas" w:cs="Times New Roman"/>
+          <w:color w:val="333333"/>
+          <w:sz w:val="18"/>
+          <w:szCs w:val="21"/>
+          <w:lang w:eastAsia="pt-PT"/>
+        </w:rPr>
+      </w:pPr>
+      <w:r>
+        <w:rPr>
+          <w:rFonts w:ascii="Consolas" w:eastAsia="Times New Roman" w:hAnsi="Consolas" w:cs="Times New Roman"/>
+          <w:color w:val="333333"/>
+          <w:sz w:val="18"/>
+          <w:szCs w:val="21"/>
+          <w:lang w:eastAsia="pt-PT"/>
+        </w:rPr>
+        <w:t xml:space="preserve">       (</w:t>
+      </w:r>
+      <w:proofErr w:type="spellStart"/>
+      <w:proofErr w:type="gramStart"/>
+      <w:r>
+        <w:rPr>
+          <w:rFonts w:ascii="Consolas" w:eastAsia="Times New Roman" w:hAnsi="Consolas" w:cs="Times New Roman"/>
+          <w:color w:val="AB6526"/>
+          <w:sz w:val="18"/>
+          <w:szCs w:val="21"/>
+          <w:lang w:eastAsia="pt-PT"/>
+        </w:rPr>
+        <w:t>checkVictory</w:t>
+      </w:r>
+      <w:proofErr w:type="spellEnd"/>
+      <w:r>
+        <w:rPr>
+          <w:rFonts w:ascii="Consolas" w:eastAsia="Times New Roman" w:hAnsi="Consolas" w:cs="Times New Roman"/>
+          <w:color w:val="333333"/>
+          <w:sz w:val="18"/>
+          <w:szCs w:val="21"/>
+          <w:lang w:eastAsia="pt-PT"/>
+        </w:rPr>
+        <w:t>(</w:t>
+      </w:r>
+      <w:proofErr w:type="spellStart"/>
+      <w:proofErr w:type="gramEnd"/>
+      <w:r>
+        <w:rPr>
+          <w:rFonts w:ascii="Consolas" w:eastAsia="Times New Roman" w:hAnsi="Consolas" w:cs="Times New Roman"/>
+          <w:color w:val="7A3E9D"/>
+          <w:sz w:val="18"/>
+          <w:szCs w:val="21"/>
+          <w:lang w:eastAsia="pt-PT"/>
+        </w:rPr>
+        <w:t>Player</w:t>
+      </w:r>
+      <w:proofErr w:type="spellEnd"/>
+      <w:r>
+        <w:rPr>
+          <w:rFonts w:ascii="Consolas" w:eastAsia="Times New Roman" w:hAnsi="Consolas" w:cs="Times New Roman"/>
+          <w:color w:val="333333"/>
+          <w:sz w:val="18"/>
+          <w:szCs w:val="21"/>
+          <w:lang w:eastAsia="pt-PT"/>
+        </w:rPr>
+        <w:t xml:space="preserve">, </w:t>
+      </w:r>
+      <w:r>
+        <w:rPr>
+          <w:rFonts w:ascii="Consolas" w:eastAsia="Times New Roman" w:hAnsi="Consolas" w:cs="Times New Roman"/>
+          <w:color w:val="777777"/>
+          <w:sz w:val="18"/>
+          <w:szCs w:val="21"/>
+          <w:lang w:eastAsia="pt-PT"/>
+        </w:rPr>
+        <w:t>'</w:t>
+      </w:r>
+      <w:proofErr w:type="spellStart"/>
+      <w:r>
+        <w:rPr>
+          <w:rFonts w:ascii="Consolas" w:eastAsia="Times New Roman" w:hAnsi="Consolas" w:cs="Times New Roman"/>
+          <w:color w:val="448C27"/>
+          <w:sz w:val="18"/>
+          <w:szCs w:val="21"/>
+          <w:lang w:eastAsia="pt-PT"/>
+        </w:rPr>
+        <w:t>DiagonalUp</w:t>
+      </w:r>
+      <w:proofErr w:type="spellEnd"/>
+      <w:r>
+        <w:rPr>
+          <w:rFonts w:ascii="Consolas" w:eastAsia="Times New Roman" w:hAnsi="Consolas" w:cs="Times New Roman"/>
+          <w:color w:val="777777"/>
+          <w:sz w:val="18"/>
+          <w:szCs w:val="21"/>
+          <w:lang w:eastAsia="pt-PT"/>
+        </w:rPr>
+        <w:t>'</w:t>
+      </w:r>
+      <w:r>
+        <w:rPr>
+          <w:rFonts w:ascii="Consolas" w:eastAsia="Times New Roman" w:hAnsi="Consolas" w:cs="Times New Roman"/>
+          <w:color w:val="333333"/>
+          <w:sz w:val="18"/>
+          <w:szCs w:val="21"/>
+          <w:lang w:eastAsia="pt-PT"/>
+        </w:rPr>
+        <w:t xml:space="preserve">, </w:t>
+      </w:r>
+      <w:proofErr w:type="spellStart"/>
+      <w:r>
+        <w:rPr>
+          <w:rFonts w:ascii="Consolas" w:eastAsia="Times New Roman" w:hAnsi="Consolas" w:cs="Times New Roman"/>
+          <w:color w:val="7A3E9D"/>
+          <w:sz w:val="18"/>
+          <w:szCs w:val="21"/>
+          <w:lang w:eastAsia="pt-PT"/>
+        </w:rPr>
+        <w:t>Board</w:t>
+      </w:r>
+      <w:proofErr w:type="spellEnd"/>
+      <w:r>
+        <w:rPr>
+          <w:rFonts w:ascii="Consolas" w:eastAsia="Times New Roman" w:hAnsi="Consolas" w:cs="Times New Roman"/>
+          <w:color w:val="333333"/>
+          <w:sz w:val="18"/>
+          <w:szCs w:val="21"/>
+          <w:lang w:eastAsia="pt-PT"/>
+        </w:rPr>
+        <w:t xml:space="preserve">), </w:t>
+      </w:r>
+      <w:proofErr w:type="spellStart"/>
+      <w:r>
+        <w:rPr>
+          <w:rFonts w:ascii="Consolas" w:eastAsia="Times New Roman" w:hAnsi="Consolas" w:cs="Times New Roman"/>
+          <w:color w:val="AB6526"/>
+          <w:sz w:val="18"/>
+          <w:szCs w:val="21"/>
+          <w:lang w:eastAsia="pt-PT"/>
+        </w:rPr>
+        <w:t>write</w:t>
+      </w:r>
+      <w:proofErr w:type="spellEnd"/>
+      <w:r>
+        <w:rPr>
+          <w:rFonts w:ascii="Consolas" w:eastAsia="Times New Roman" w:hAnsi="Consolas" w:cs="Times New Roman"/>
+          <w:color w:val="333333"/>
+          <w:sz w:val="18"/>
+          <w:szCs w:val="21"/>
+          <w:lang w:eastAsia="pt-PT"/>
+        </w:rPr>
+        <w:t>(</w:t>
+      </w:r>
+      <w:r>
+        <w:rPr>
+          <w:rFonts w:ascii="Consolas" w:eastAsia="Times New Roman" w:hAnsi="Consolas" w:cs="Times New Roman"/>
+          <w:color w:val="777777"/>
+          <w:sz w:val="18"/>
+          <w:szCs w:val="21"/>
+          <w:lang w:eastAsia="pt-PT"/>
+        </w:rPr>
+        <w:t>'</w:t>
+      </w:r>
+      <w:proofErr w:type="spellStart"/>
+      <w:r>
+        <w:rPr>
+          <w:rFonts w:ascii="Consolas" w:eastAsia="Times New Roman" w:hAnsi="Consolas" w:cs="Times New Roman"/>
+          <w:color w:val="448C27"/>
+          <w:sz w:val="18"/>
+          <w:szCs w:val="21"/>
+          <w:lang w:eastAsia="pt-PT"/>
+        </w:rPr>
+        <w:t>You</w:t>
+      </w:r>
+      <w:proofErr w:type="spellEnd"/>
+      <w:r>
+        <w:rPr>
+          <w:rFonts w:ascii="Consolas" w:eastAsia="Times New Roman" w:hAnsi="Consolas" w:cs="Times New Roman"/>
+          <w:color w:val="448C27"/>
+          <w:sz w:val="18"/>
+          <w:szCs w:val="21"/>
+          <w:lang w:eastAsia="pt-PT"/>
+        </w:rPr>
+        <w:t xml:space="preserve"> won!</w:t>
+      </w:r>
+      <w:r>
+        <w:rPr>
+          <w:rFonts w:ascii="Consolas" w:eastAsia="Times New Roman" w:hAnsi="Consolas" w:cs="Times New Roman"/>
+          <w:color w:val="777777"/>
+          <w:sz w:val="18"/>
+          <w:szCs w:val="21"/>
+          <w:lang w:eastAsia="pt-PT"/>
+        </w:rPr>
+        <w:t>'</w:t>
+      </w:r>
+      <w:r>
+        <w:rPr>
+          <w:rFonts w:ascii="Consolas" w:eastAsia="Times New Roman" w:hAnsi="Consolas" w:cs="Times New Roman"/>
+          <w:color w:val="333333"/>
+          <w:sz w:val="18"/>
+          <w:szCs w:val="21"/>
+          <w:lang w:eastAsia="pt-PT"/>
+        </w:rPr>
+        <w:t>));</w:t>
+      </w:r>
+    </w:p>
+    <w:p>
+      <w:pPr>
+        <w:shd w:val="clear" w:color="auto" w:fill="F5F5F5"/>
+        <w:spacing w:after="0" w:line="285" w:lineRule="atLeast"/>
+        <w:rPr>
+          <w:rFonts w:ascii="Consolas" w:eastAsia="Times New Roman" w:hAnsi="Consolas" w:cs="Times New Roman"/>
+          <w:color w:val="333333"/>
+          <w:sz w:val="18"/>
+          <w:szCs w:val="21"/>
+          <w:lang w:eastAsia="pt-PT"/>
+        </w:rPr>
+      </w:pPr>
+      <w:r>
+        <w:rPr>
+          <w:rFonts w:ascii="Consolas" w:eastAsia="Times New Roman" w:hAnsi="Consolas" w:cs="Times New Roman"/>
+          <w:color w:val="333333"/>
+          <w:sz w:val="18"/>
+          <w:szCs w:val="21"/>
+          <w:lang w:eastAsia="pt-PT"/>
+        </w:rPr>
+        <w:t xml:space="preserve">       (</w:t>
+      </w:r>
+      <w:proofErr w:type="spellStart"/>
+      <w:r>
+        <w:rPr>
+          <w:rFonts w:ascii="Consolas" w:eastAsia="Times New Roman" w:hAnsi="Consolas" w:cs="Times New Roman"/>
+          <w:color w:val="AB6526"/>
+          <w:sz w:val="18"/>
+          <w:szCs w:val="21"/>
+          <w:lang w:eastAsia="pt-PT"/>
+        </w:rPr>
+        <w:t>checkFullBoard</w:t>
+      </w:r>
+      <w:proofErr w:type="spellEnd"/>
+      <w:r>
+        <w:rPr>
+          <w:rFonts w:ascii="Consolas" w:eastAsia="Times New Roman" w:hAnsi="Consolas" w:cs="Times New Roman"/>
+          <w:color w:val="333333"/>
+          <w:sz w:val="18"/>
+          <w:szCs w:val="21"/>
+          <w:lang w:eastAsia="pt-PT"/>
+        </w:rPr>
+        <w:t>(</w:t>
+      </w:r>
+      <w:proofErr w:type="spellStart"/>
+      <w:r>
+        <w:rPr>
+          <w:rFonts w:ascii="Consolas" w:eastAsia="Times New Roman" w:hAnsi="Consolas" w:cs="Times New Roman"/>
+          <w:color w:val="7A3E9D"/>
+          <w:sz w:val="18"/>
+          <w:szCs w:val="21"/>
+          <w:lang w:eastAsia="pt-PT"/>
+        </w:rPr>
+        <w:t>Board</w:t>
+      </w:r>
+      <w:proofErr w:type="spellEnd"/>
+      <w:r>
+        <w:rPr>
+          <w:rFonts w:ascii="Consolas" w:eastAsia="Times New Roman" w:hAnsi="Consolas" w:cs="Times New Roman"/>
+          <w:color w:val="333333"/>
+          <w:sz w:val="18"/>
+          <w:szCs w:val="21"/>
+          <w:lang w:eastAsia="pt-PT"/>
+        </w:rPr>
+        <w:t xml:space="preserve">), </w:t>
+      </w:r>
+      <w:proofErr w:type="spellStart"/>
+      <w:proofErr w:type="gramStart"/>
+      <w:r>
+        <w:rPr>
+          <w:rFonts w:ascii="Consolas" w:eastAsia="Times New Roman" w:hAnsi="Consolas" w:cs="Times New Roman"/>
+          <w:color w:val="AB6526"/>
+          <w:sz w:val="18"/>
+          <w:szCs w:val="21"/>
+          <w:lang w:eastAsia="pt-PT"/>
+        </w:rPr>
+        <w:t>write</w:t>
+      </w:r>
+      <w:proofErr w:type="spellEnd"/>
+      <w:r>
+        <w:rPr>
+          <w:rFonts w:ascii="Consolas" w:eastAsia="Times New Roman" w:hAnsi="Consolas" w:cs="Times New Roman"/>
+          <w:color w:val="333333"/>
+          <w:sz w:val="18"/>
+          <w:szCs w:val="21"/>
+          <w:lang w:eastAsia="pt-PT"/>
+        </w:rPr>
+        <w:t>(</w:t>
+      </w:r>
+      <w:proofErr w:type="gramEnd"/>
+      <w:r>
+        <w:rPr>
+          <w:rFonts w:ascii="Consolas" w:eastAsia="Times New Roman" w:hAnsi="Consolas" w:cs="Times New Roman"/>
+          <w:color w:val="777777"/>
+          <w:sz w:val="18"/>
+          <w:szCs w:val="21"/>
+          <w:lang w:eastAsia="pt-PT"/>
+        </w:rPr>
+        <w:t>'</w:t>
+      </w:r>
+      <w:proofErr w:type="spellStart"/>
+      <w:r>
+        <w:rPr>
+          <w:rFonts w:ascii="Consolas" w:eastAsia="Times New Roman" w:hAnsi="Consolas" w:cs="Times New Roman"/>
+          <w:color w:val="448C27"/>
+          <w:sz w:val="18"/>
+          <w:szCs w:val="21"/>
+          <w:lang w:eastAsia="pt-PT"/>
+        </w:rPr>
+        <w:t>Woops</w:t>
+      </w:r>
+      <w:proofErr w:type="spellEnd"/>
+      <w:r>
+        <w:rPr>
+          <w:rFonts w:ascii="Consolas" w:eastAsia="Times New Roman" w:hAnsi="Consolas" w:cs="Times New Roman"/>
+          <w:color w:val="448C27"/>
+          <w:sz w:val="18"/>
+          <w:szCs w:val="21"/>
+          <w:lang w:eastAsia="pt-PT"/>
+        </w:rPr>
+        <w:t xml:space="preserve">, no more </w:t>
+      </w:r>
+      <w:proofErr w:type="spellStart"/>
+      <w:r>
+        <w:rPr>
+          <w:rFonts w:ascii="Consolas" w:eastAsia="Times New Roman" w:hAnsi="Consolas" w:cs="Times New Roman"/>
+          <w:color w:val="448C27"/>
+          <w:sz w:val="18"/>
+          <w:szCs w:val="21"/>
+          <w:lang w:eastAsia="pt-PT"/>
+        </w:rPr>
+        <w:t>space</w:t>
+      </w:r>
+      <w:proofErr w:type="spellEnd"/>
+      <w:r>
+        <w:rPr>
+          <w:rFonts w:ascii="Consolas" w:eastAsia="Times New Roman" w:hAnsi="Consolas" w:cs="Times New Roman"/>
+          <w:color w:val="448C27"/>
+          <w:sz w:val="18"/>
+          <w:szCs w:val="21"/>
+          <w:lang w:eastAsia="pt-PT"/>
+        </w:rPr>
+        <w:t xml:space="preserve"> </w:t>
+      </w:r>
+      <w:proofErr w:type="spellStart"/>
+      <w:r>
+        <w:rPr>
+          <w:rFonts w:ascii="Consolas" w:eastAsia="Times New Roman" w:hAnsi="Consolas" w:cs="Times New Roman"/>
+          <w:color w:val="448C27"/>
+          <w:sz w:val="18"/>
+          <w:szCs w:val="21"/>
+          <w:lang w:eastAsia="pt-PT"/>
+        </w:rPr>
+        <w:t>left</w:t>
+      </w:r>
+      <w:proofErr w:type="spellEnd"/>
+      <w:r>
+        <w:rPr>
+          <w:rFonts w:ascii="Consolas" w:eastAsia="Times New Roman" w:hAnsi="Consolas" w:cs="Times New Roman"/>
+          <w:color w:val="448C27"/>
+          <w:sz w:val="18"/>
+          <w:szCs w:val="21"/>
+          <w:lang w:eastAsia="pt-PT"/>
+        </w:rPr>
+        <w:t xml:space="preserve">! </w:t>
+      </w:r>
+      <w:proofErr w:type="spellStart"/>
+      <w:r>
+        <w:rPr>
+          <w:rFonts w:ascii="Consolas" w:eastAsia="Times New Roman" w:hAnsi="Consolas" w:cs="Times New Roman"/>
+          <w:color w:val="448C27"/>
+          <w:sz w:val="18"/>
+          <w:szCs w:val="21"/>
+          <w:lang w:eastAsia="pt-PT"/>
+        </w:rPr>
+        <w:t>It</w:t>
+      </w:r>
+      <w:proofErr w:type="spellEnd"/>
+      <w:r>
+        <w:rPr>
+          <w:rFonts w:ascii="Consolas" w:eastAsia="Times New Roman" w:hAnsi="Consolas" w:cs="Times New Roman"/>
+          <w:color w:val="448C27"/>
+          <w:sz w:val="18"/>
+          <w:szCs w:val="21"/>
+          <w:lang w:eastAsia="pt-PT"/>
+        </w:rPr>
+        <w:t xml:space="preserve"> </w:t>
+      </w:r>
+      <w:proofErr w:type="spellStart"/>
+      <w:r>
+        <w:rPr>
+          <w:rFonts w:ascii="Consolas" w:eastAsia="Times New Roman" w:hAnsi="Consolas" w:cs="Times New Roman"/>
+          <w:color w:val="448C27"/>
+          <w:sz w:val="18"/>
+          <w:szCs w:val="21"/>
+          <w:lang w:eastAsia="pt-PT"/>
+        </w:rPr>
+        <w:t>is</w:t>
+      </w:r>
+      <w:proofErr w:type="spellEnd"/>
+      <w:r>
+        <w:rPr>
+          <w:rFonts w:ascii="Consolas" w:eastAsia="Times New Roman" w:hAnsi="Consolas" w:cs="Times New Roman"/>
+          <w:color w:val="448C27"/>
+          <w:sz w:val="18"/>
+          <w:szCs w:val="21"/>
+          <w:lang w:eastAsia="pt-PT"/>
+        </w:rPr>
+        <w:t xml:space="preserve"> a </w:t>
+      </w:r>
+      <w:proofErr w:type="spellStart"/>
+      <w:r>
+        <w:rPr>
+          <w:rFonts w:ascii="Consolas" w:eastAsia="Times New Roman" w:hAnsi="Consolas" w:cs="Times New Roman"/>
+          <w:color w:val="448C27"/>
+          <w:sz w:val="18"/>
+          <w:szCs w:val="21"/>
+          <w:lang w:eastAsia="pt-PT"/>
+        </w:rPr>
+        <w:t>draw</w:t>
+      </w:r>
+      <w:proofErr w:type="spellEnd"/>
+      <w:r>
+        <w:rPr>
+          <w:rFonts w:ascii="Consolas" w:eastAsia="Times New Roman" w:hAnsi="Consolas" w:cs="Times New Roman"/>
+          <w:color w:val="448C27"/>
+          <w:sz w:val="18"/>
+          <w:szCs w:val="21"/>
+          <w:lang w:eastAsia="pt-PT"/>
+        </w:rPr>
+        <w:t>!</w:t>
+      </w:r>
+      <w:r>
+        <w:rPr>
+          <w:rFonts w:ascii="Consolas" w:eastAsia="Times New Roman" w:hAnsi="Consolas" w:cs="Times New Roman"/>
+          <w:color w:val="777777"/>
+          <w:sz w:val="18"/>
+          <w:szCs w:val="21"/>
+          <w:lang w:eastAsia="pt-PT"/>
+        </w:rPr>
+        <w:t>'</w:t>
+      </w:r>
+      <w:r>
+        <w:rPr>
+          <w:rFonts w:ascii="Consolas" w:eastAsia="Times New Roman" w:hAnsi="Consolas" w:cs="Times New Roman"/>
+          <w:color w:val="333333"/>
+          <w:sz w:val="18"/>
+          <w:szCs w:val="21"/>
+          <w:lang w:eastAsia="pt-PT"/>
+        </w:rPr>
+        <w:t>));</w:t>
+      </w:r>
+    </w:p>
+    <w:p>
+      <w:pPr>
+        <w:shd w:val="clear" w:color="auto" w:fill="F5F5F5"/>
+        <w:spacing w:after="0" w:line="285" w:lineRule="atLeast"/>
+        <w:rPr>
+          <w:rFonts w:ascii="Consolas" w:eastAsia="Times New Roman" w:hAnsi="Consolas" w:cs="Times New Roman"/>
+          <w:color w:val="333333"/>
+          <w:sz w:val="18"/>
+          <w:szCs w:val="21"/>
+          <w:lang w:eastAsia="pt-PT"/>
+        </w:rPr>
+      </w:pPr>
+      <w:r>
+        <w:rPr>
+          <w:rFonts w:ascii="Consolas" w:eastAsia="Times New Roman" w:hAnsi="Consolas" w:cs="Times New Roman"/>
+          <w:color w:val="333333"/>
+          <w:sz w:val="18"/>
+          <w:szCs w:val="21"/>
+          <w:lang w:eastAsia="pt-PT"/>
+        </w:rPr>
+        <w:t xml:space="preserve">       (</w:t>
+      </w:r>
+      <w:proofErr w:type="spellStart"/>
+      <w:proofErr w:type="gramStart"/>
+      <w:r>
+        <w:rPr>
+          <w:rFonts w:ascii="Consolas" w:eastAsia="Times New Roman" w:hAnsi="Consolas" w:cs="Times New Roman"/>
+          <w:color w:val="AB6526"/>
+          <w:sz w:val="18"/>
+          <w:szCs w:val="21"/>
+          <w:lang w:eastAsia="pt-PT"/>
+        </w:rPr>
+        <w:t>checkValidSpots</w:t>
+      </w:r>
+      <w:proofErr w:type="spellEnd"/>
+      <w:r>
+        <w:rPr>
+          <w:rFonts w:ascii="Consolas" w:eastAsia="Times New Roman" w:hAnsi="Consolas" w:cs="Times New Roman"/>
+          <w:color w:val="333333"/>
+          <w:sz w:val="18"/>
+          <w:szCs w:val="21"/>
+          <w:lang w:eastAsia="pt-PT"/>
+        </w:rPr>
+        <w:t>(</w:t>
+      </w:r>
+      <w:proofErr w:type="spellStart"/>
+      <w:proofErr w:type="gramEnd"/>
+      <w:r>
+        <w:rPr>
+          <w:rFonts w:ascii="Consolas" w:eastAsia="Times New Roman" w:hAnsi="Consolas" w:cs="Times New Roman"/>
+          <w:color w:val="7A3E9D"/>
+          <w:sz w:val="18"/>
+          <w:szCs w:val="21"/>
+          <w:lang w:eastAsia="pt-PT"/>
+        </w:rPr>
+        <w:t>Board</w:t>
+      </w:r>
+      <w:proofErr w:type="spellEnd"/>
+      <w:r>
+        <w:rPr>
+          <w:rFonts w:ascii="Consolas" w:eastAsia="Times New Roman" w:hAnsi="Consolas" w:cs="Times New Roman"/>
+          <w:color w:val="333333"/>
+          <w:sz w:val="18"/>
+          <w:szCs w:val="21"/>
+          <w:lang w:eastAsia="pt-PT"/>
+        </w:rPr>
+        <w:t xml:space="preserve">, 0, 0, </w:t>
+      </w:r>
+      <w:proofErr w:type="spellStart"/>
+      <w:r>
+        <w:rPr>
+          <w:rFonts w:ascii="Consolas" w:eastAsia="Times New Roman" w:hAnsi="Consolas" w:cs="Times New Roman"/>
+          <w:color w:val="7A3E9D"/>
+          <w:sz w:val="18"/>
+          <w:szCs w:val="21"/>
+          <w:lang w:eastAsia="pt-PT"/>
+        </w:rPr>
+        <w:t>Result</w:t>
+      </w:r>
+      <w:proofErr w:type="spellEnd"/>
+      <w:r>
+        <w:rPr>
+          <w:rFonts w:ascii="Consolas" w:eastAsia="Times New Roman" w:hAnsi="Consolas" w:cs="Times New Roman"/>
+          <w:color w:val="333333"/>
+          <w:sz w:val="18"/>
+          <w:szCs w:val="21"/>
+          <w:lang w:eastAsia="pt-PT"/>
+        </w:rPr>
+        <w:t xml:space="preserve">), </w:t>
+      </w:r>
+      <w:proofErr w:type="spellStart"/>
+      <w:r>
+        <w:rPr>
+          <w:rFonts w:ascii="Consolas" w:eastAsia="Times New Roman" w:hAnsi="Consolas" w:cs="Times New Roman"/>
+          <w:color w:val="7A3E9D"/>
+          <w:sz w:val="18"/>
+          <w:szCs w:val="21"/>
+          <w:lang w:eastAsia="pt-PT"/>
+        </w:rPr>
+        <w:t>Result</w:t>
+      </w:r>
+      <w:proofErr w:type="spellEnd"/>
+      <w:r>
+        <w:rPr>
+          <w:rFonts w:ascii="Consolas" w:eastAsia="Times New Roman" w:hAnsi="Consolas" w:cs="Times New Roman"/>
+          <w:color w:val="333333"/>
+          <w:sz w:val="18"/>
+          <w:szCs w:val="21"/>
+          <w:lang w:eastAsia="pt-PT"/>
+        </w:rPr>
+        <w:t xml:space="preserve"> =:= 0, </w:t>
+      </w:r>
+      <w:proofErr w:type="spellStart"/>
+      <w:r>
+        <w:rPr>
+          <w:rFonts w:ascii="Consolas" w:eastAsia="Times New Roman" w:hAnsi="Consolas" w:cs="Times New Roman"/>
+          <w:color w:val="AB6526"/>
+          <w:sz w:val="18"/>
+          <w:szCs w:val="21"/>
+          <w:lang w:eastAsia="pt-PT"/>
+        </w:rPr>
+        <w:t>write</w:t>
+      </w:r>
+      <w:proofErr w:type="spellEnd"/>
+      <w:r>
+        <w:rPr>
+          <w:rFonts w:ascii="Consolas" w:eastAsia="Times New Roman" w:hAnsi="Consolas" w:cs="Times New Roman"/>
+          <w:color w:val="333333"/>
+          <w:sz w:val="18"/>
+          <w:szCs w:val="21"/>
+          <w:lang w:eastAsia="pt-PT"/>
+        </w:rPr>
+        <w:t>(</w:t>
+      </w:r>
+      <w:r>
+        <w:rPr>
+          <w:rFonts w:ascii="Consolas" w:eastAsia="Times New Roman" w:hAnsi="Consolas" w:cs="Times New Roman"/>
+          <w:color w:val="777777"/>
+          <w:sz w:val="18"/>
+          <w:szCs w:val="21"/>
+          <w:lang w:eastAsia="pt-PT"/>
+        </w:rPr>
+        <w:t>'</w:t>
+      </w:r>
+      <w:proofErr w:type="spellStart"/>
+      <w:r>
+        <w:rPr>
+          <w:rFonts w:ascii="Consolas" w:eastAsia="Times New Roman" w:hAnsi="Consolas" w:cs="Times New Roman"/>
+          <w:color w:val="448C27"/>
+          <w:sz w:val="18"/>
+          <w:szCs w:val="21"/>
+          <w:lang w:eastAsia="pt-PT"/>
+        </w:rPr>
+        <w:t>Woops</w:t>
+      </w:r>
+      <w:proofErr w:type="spellEnd"/>
+      <w:r>
+        <w:rPr>
+          <w:rFonts w:ascii="Consolas" w:eastAsia="Times New Roman" w:hAnsi="Consolas" w:cs="Times New Roman"/>
+          <w:color w:val="448C27"/>
+          <w:sz w:val="18"/>
+          <w:szCs w:val="21"/>
+          <w:lang w:eastAsia="pt-PT"/>
+        </w:rPr>
+        <w:t xml:space="preserve">, no more </w:t>
+      </w:r>
+      <w:proofErr w:type="spellStart"/>
+      <w:r>
+        <w:rPr>
+          <w:rFonts w:ascii="Consolas" w:eastAsia="Times New Roman" w:hAnsi="Consolas" w:cs="Times New Roman"/>
+          <w:color w:val="448C27"/>
+          <w:sz w:val="18"/>
+          <w:szCs w:val="21"/>
+          <w:lang w:eastAsia="pt-PT"/>
+        </w:rPr>
+        <w:t>space</w:t>
+      </w:r>
+      <w:proofErr w:type="spellEnd"/>
+      <w:r>
+        <w:rPr>
+          <w:rFonts w:ascii="Consolas" w:eastAsia="Times New Roman" w:hAnsi="Consolas" w:cs="Times New Roman"/>
+          <w:color w:val="448C27"/>
+          <w:sz w:val="18"/>
+          <w:szCs w:val="21"/>
+          <w:lang w:eastAsia="pt-PT"/>
+        </w:rPr>
+        <w:t xml:space="preserve"> </w:t>
+      </w:r>
+      <w:proofErr w:type="spellStart"/>
+      <w:r>
+        <w:rPr>
+          <w:rFonts w:ascii="Consolas" w:eastAsia="Times New Roman" w:hAnsi="Consolas" w:cs="Times New Roman"/>
+          <w:color w:val="448C27"/>
+          <w:sz w:val="18"/>
+          <w:szCs w:val="21"/>
+          <w:lang w:eastAsia="pt-PT"/>
+        </w:rPr>
+        <w:t>left</w:t>
+      </w:r>
+      <w:proofErr w:type="spellEnd"/>
+      <w:r>
+        <w:rPr>
+          <w:rFonts w:ascii="Consolas" w:eastAsia="Times New Roman" w:hAnsi="Consolas" w:cs="Times New Roman"/>
+          <w:color w:val="448C27"/>
+          <w:sz w:val="18"/>
+          <w:szCs w:val="21"/>
+          <w:lang w:eastAsia="pt-PT"/>
+        </w:rPr>
+        <w:t xml:space="preserve">! </w:t>
+      </w:r>
+      <w:proofErr w:type="spellStart"/>
+      <w:r>
+        <w:rPr>
+          <w:rFonts w:ascii="Consolas" w:eastAsia="Times New Roman" w:hAnsi="Consolas" w:cs="Times New Roman"/>
+          <w:color w:val="448C27"/>
+          <w:sz w:val="18"/>
+          <w:szCs w:val="21"/>
+          <w:lang w:eastAsia="pt-PT"/>
+        </w:rPr>
+        <w:t>It</w:t>
+      </w:r>
+      <w:proofErr w:type="spellEnd"/>
+      <w:r>
+        <w:rPr>
+          <w:rFonts w:ascii="Consolas" w:eastAsia="Times New Roman" w:hAnsi="Consolas" w:cs="Times New Roman"/>
+          <w:color w:val="448C27"/>
+          <w:sz w:val="18"/>
+          <w:szCs w:val="21"/>
+          <w:lang w:eastAsia="pt-PT"/>
+        </w:rPr>
+        <w:t xml:space="preserve"> </w:t>
+      </w:r>
+      <w:proofErr w:type="spellStart"/>
+      <w:r>
+        <w:rPr>
+          <w:rFonts w:ascii="Consolas" w:eastAsia="Times New Roman" w:hAnsi="Consolas" w:cs="Times New Roman"/>
+          <w:color w:val="448C27"/>
+          <w:sz w:val="18"/>
+          <w:szCs w:val="21"/>
+          <w:lang w:eastAsia="pt-PT"/>
+        </w:rPr>
+        <w:t>is</w:t>
+      </w:r>
+      <w:proofErr w:type="spellEnd"/>
+      <w:r>
+        <w:rPr>
+          <w:rFonts w:ascii="Consolas" w:eastAsia="Times New Roman" w:hAnsi="Consolas" w:cs="Times New Roman"/>
+          <w:color w:val="448C27"/>
+          <w:sz w:val="18"/>
+          <w:szCs w:val="21"/>
+          <w:lang w:eastAsia="pt-PT"/>
+        </w:rPr>
+        <w:t xml:space="preserve"> a </w:t>
+      </w:r>
+      <w:proofErr w:type="spellStart"/>
+      <w:r>
+        <w:rPr>
+          <w:rFonts w:ascii="Consolas" w:eastAsia="Times New Roman" w:hAnsi="Consolas" w:cs="Times New Roman"/>
+          <w:color w:val="448C27"/>
+          <w:sz w:val="18"/>
+          <w:szCs w:val="21"/>
+          <w:lang w:eastAsia="pt-PT"/>
+        </w:rPr>
+        <w:t>draw</w:t>
+      </w:r>
+      <w:proofErr w:type="spellEnd"/>
+      <w:r>
+        <w:rPr>
+          <w:rFonts w:ascii="Consolas" w:eastAsia="Times New Roman" w:hAnsi="Consolas" w:cs="Times New Roman"/>
+          <w:color w:val="448C27"/>
+          <w:sz w:val="18"/>
+          <w:szCs w:val="21"/>
+          <w:lang w:eastAsia="pt-PT"/>
+        </w:rPr>
+        <w:t>!</w:t>
+      </w:r>
+      <w:r>
+        <w:rPr>
+          <w:rFonts w:ascii="Consolas" w:eastAsia="Times New Roman" w:hAnsi="Consolas" w:cs="Times New Roman"/>
+          <w:color w:val="777777"/>
+          <w:sz w:val="18"/>
+          <w:szCs w:val="21"/>
+          <w:lang w:eastAsia="pt-PT"/>
+        </w:rPr>
+        <w:t>'</w:t>
+      </w:r>
+      <w:r>
+        <w:rPr>
+          <w:rFonts w:ascii="Consolas" w:eastAsia="Times New Roman" w:hAnsi="Consolas" w:cs="Times New Roman"/>
+          <w:color w:val="333333"/>
+          <w:sz w:val="18"/>
+          <w:szCs w:val="21"/>
+          <w:lang w:eastAsia="pt-PT"/>
+        </w:rPr>
+        <w:t>))).</w:t>
+      </w:r>
+    </w:p>
+    <w:p>
+      <w:pPr>
+        <w:pStyle w:val="Estilo1"/>
+        <w:rPr>
+          <w:i w:val="0"/>
+          <w:sz w:val="24"/>
+        </w:rPr>
+      </w:pPr>
+    </w:p>
+    <w:p>
+      <w:pPr>
+        <w:pStyle w:val="Estilo1"/>
+        <w:ind w:firstLine="708"/>
+        <w:jc w:val="both"/>
+        <w:rPr>
+          <w:i w:val="0"/>
+          <w:sz w:val="24"/>
+        </w:rPr>
+      </w:pPr>
+      <w:r>
+        <w:rPr>
+          <w:i w:val="0"/>
+          <w:sz w:val="24"/>
+        </w:rPr>
+        <w:t xml:space="preserve">Como o nome indica, o predicado </w:t>
+      </w:r>
+      <w:proofErr w:type="spellStart"/>
+      <w:r>
+        <w:rPr>
+          <w:b/>
+          <w:i w:val="0"/>
+          <w:sz w:val="24"/>
+        </w:rPr>
+        <w:t>checkVictory</w:t>
+      </w:r>
+      <w:proofErr w:type="spellEnd"/>
+      <w:r>
+        <w:rPr>
+          <w:i w:val="0"/>
+          <w:sz w:val="24"/>
+        </w:rPr>
+        <w:t xml:space="preserve"> verifica se o jogador ganhou o jogo. Em particular, existem 4 condições vencedoras: o jogador ter 5 peças seguidas na mesma linha, coluna ou diagonal. Deste modo, cada predicado verifica se existe esse padrão no tabuleiro.</w:t>
+      </w:r>
+    </w:p>
+    <w:p>
+      <w:pPr>
+        <w:pStyle w:val="Estilo1"/>
+        <w:ind w:firstLine="708"/>
+        <w:jc w:val="both"/>
+        <w:rPr>
+          <w:i w:val="0"/>
+          <w:sz w:val="24"/>
+        </w:rPr>
+      </w:pPr>
+      <w:r>
+        <w:rPr>
+          <w:i w:val="0"/>
+          <w:sz w:val="24"/>
+        </w:rPr>
+        <w:t xml:space="preserve">Quanto ao predicado </w:t>
+      </w:r>
+      <w:proofErr w:type="spellStart"/>
+      <w:r>
+        <w:rPr>
+          <w:b/>
+          <w:i w:val="0"/>
+          <w:sz w:val="24"/>
+        </w:rPr>
+        <w:t>checkFullBoard</w:t>
+      </w:r>
+      <w:proofErr w:type="spellEnd"/>
+      <w:r>
+        <w:rPr>
+          <w:i w:val="0"/>
+          <w:sz w:val="24"/>
+        </w:rPr>
+        <w:t xml:space="preserve">, este verifica se não existem mais espaços livres, </w:t>
+      </w:r>
+      <w:proofErr w:type="spellStart"/>
+      <w:r>
+        <w:rPr>
+          <w:sz w:val="24"/>
+        </w:rPr>
+        <w:t>empty</w:t>
+      </w:r>
+      <w:proofErr w:type="spellEnd"/>
+      <w:r>
+        <w:rPr>
+          <w:i w:val="0"/>
+          <w:sz w:val="24"/>
+        </w:rPr>
+        <w:t xml:space="preserve">, em todo o tabuleiro. Já o predicado </w:t>
+      </w:r>
+      <w:proofErr w:type="spellStart"/>
+      <w:r>
+        <w:rPr>
+          <w:b/>
+          <w:i w:val="0"/>
+          <w:sz w:val="24"/>
+        </w:rPr>
+        <w:t>checkValidSpots</w:t>
+      </w:r>
+      <w:proofErr w:type="spellEnd"/>
+      <w:r>
+        <w:rPr>
+          <w:i w:val="0"/>
+          <w:sz w:val="24"/>
+        </w:rPr>
+        <w:t xml:space="preserve"> verifica se </w:t>
+      </w:r>
+      <w:r>
+        <w:rPr>
+          <w:i w:val="0"/>
+          <w:sz w:val="24"/>
+        </w:rPr>
+        <w:t xml:space="preserve">não </w:t>
+      </w:r>
+      <w:r>
+        <w:rPr>
+          <w:i w:val="0"/>
+          <w:sz w:val="24"/>
+        </w:rPr>
+        <w:t xml:space="preserve">existe </w:t>
+      </w:r>
+      <w:r>
+        <w:rPr>
+          <w:i w:val="0"/>
+          <w:sz w:val="24"/>
+        </w:rPr>
+        <w:t>nenhum</w:t>
+      </w:r>
+      <w:bookmarkStart w:id="0" w:name="_GoBack"/>
+      <w:bookmarkEnd w:id="0"/>
+      <w:r>
+        <w:rPr>
+          <w:i w:val="0"/>
+          <w:sz w:val="24"/>
+        </w:rPr>
+        <w:t xml:space="preserve"> espaço válido, ou seja, dentro das linhas de visão de cada </w:t>
+      </w:r>
+      <w:proofErr w:type="spellStart"/>
+      <w:r>
+        <w:rPr>
+          <w:sz w:val="24"/>
+        </w:rPr>
+        <w:t>worker</w:t>
+      </w:r>
+      <w:proofErr w:type="spellEnd"/>
+      <w:r>
+        <w:rPr>
+          <w:i w:val="0"/>
+          <w:sz w:val="24"/>
+        </w:rPr>
+        <w:t xml:space="preserve">, para o próximo jogador colocar a sua peça. </w:t>
+      </w:r>
+      <w:r>
+        <w:rPr>
+          <w:i w:val="0"/>
+          <w:sz w:val="24"/>
+        </w:rPr>
+        <w:t>Portanto, se algum destes dois predicados se satisfizer, o jogo acaba com empate.</w:t>
       </w:r>
     </w:p>
     <w:p>
@@ -7688,7 +9292,6 @@
           <w:docPartUnique/>
         </w:docPartObj>
       </w:sdtPr>
-      <w:sdtEndPr/>
       <w:sdtContent>
         <w:r>
           <w:rPr>
@@ -7822,7 +9425,7 @@
             </wp:anchor>
           </w:drawing>
         </mc:Choice>
-        <mc:Fallback xmlns:mv="urn:schemas-microsoft-com:mac:vml" xmlns:mo="http://schemas.microsoft.com/office/mac/office/2008/main">
+        <mc:Fallback xmlns:mo="http://schemas.microsoft.com/office/mac/office/2008/main" xmlns:mv="urn:schemas-microsoft-com:mac:vml">
           <w:pict>
             <v:rect w14:anchorId="5BAB2880" id="Retângulo 15" o:spid="_x0000_s1026" style="position:absolute;margin-left:0;margin-top:7.45pt;width:595.85pt;height:12.4pt;z-index:251667456;visibility:visible;mso-wrap-style:square;mso-height-percent:0;mso-wrap-distance-left:9pt;mso-wrap-distance-top:0;mso-wrap-distance-right:9pt;mso-wrap-distance-bottom:0;mso-position-horizontal:left;mso-position-horizontal-relative:page;mso-position-vertical:absolute;mso-position-vertical-relative:text;mso-height-percent:0;mso-height-relative:margin;v-text-anchor:middle" o:gfxdata="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" fillcolor="#a83520" stroked="f" strokeweight="1pt">
               <w10:wrap anchorx="page"/>
@@ -7937,7 +9540,7 @@
             </wp:anchor>
           </w:drawing>
         </mc:Choice>
-        <mc:Fallback xmlns:mv="urn:schemas-microsoft-com:mac:vml" xmlns:mo="http://schemas.microsoft.com/office/mac/office/2008/main">
+        <mc:Fallback xmlns:mo="http://schemas.microsoft.com/office/mac/office/2008/main" xmlns:mv="urn:schemas-microsoft-com:mac:vml">
           <w:pict>
             <v:rect w14:anchorId="7F00E85D" id="Retângulo 11" o:spid="_x0000_s1026" style="position:absolute;margin-left:0;margin-top:-7.2pt;width:595.85pt;height:12.4pt;z-index:251665408;visibility:visible;mso-wrap-style:square;mso-height-percent:0;mso-wrap-distance-left:9pt;mso-wrap-distance-top:0;mso-wrap-distance-right:9pt;mso-wrap-distance-bottom:0;mso-position-horizontal:left;mso-position-horizontal-relative:page;mso-position-vertical:absolute;mso-position-vertical-relative:text;mso-height-percent:0;mso-height-relative:margin;v-text-anchor:middle" o:gfxdata="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" fillcolor="#a83520" stroked="f" strokeweight="1pt">
               <w10:wrap anchorx="page"/>
@@ -8442,6 +10045,119 @@
       </w:rPr>
     </w:lvl>
   </w:abstractNum>
+  <w:abstractNum w:abstractNumId="5" w15:restartNumberingAfterBreak="0">
+    <w:nsid w:val="636F740F"/>
+    <w:multiLevelType w:val="hybridMultilevel"/>
+    <w:tmpl w:val="47EA573A"/>
+    <w:lvl w:ilvl="0" w:tplc="08160005">
+      <w:start w:val="1"/>
+      <w:numFmt w:val="bullet"/>
+      <w:lvlText w:val=""/>
+      <w:lvlJc w:val="left"/>
+      <w:pPr>
+        <w:ind w:left="1428" w:hanging="360"/>
+      </w:pPr>
+      <w:rPr>
+        <w:rFonts w:ascii="Wingdings" w:hAnsi="Wingdings" w:hint="default"/>
+      </w:rPr>
+    </w:lvl>
+    <w:lvl w:ilvl="1" w:tplc="08160003" w:tentative="1">
+      <w:start w:val="1"/>
+      <w:numFmt w:val="bullet"/>
+      <w:lvlText w:val="o"/>
+      <w:lvlJc w:val="left"/>
+      <w:pPr>
+        <w:ind w:left="2148" w:hanging="360"/>
+      </w:pPr>
+      <w:rPr>
+        <w:rFonts w:ascii="Courier New" w:hAnsi="Courier New" w:cs="Courier New" w:hint="default"/>
+      </w:rPr>
+    </w:lvl>
+    <w:lvl w:ilvl="2" w:tplc="08160005" w:tentative="1">
+      <w:start w:val="1"/>
+      <w:numFmt w:val="bullet"/>
+      <w:lvlText w:val=""/>
+      <w:lvlJc w:val="left"/>
+      <w:pPr>
+        <w:ind w:left="2868" w:hanging="360"/>
+      </w:pPr>
+      <w:rPr>
+        <w:rFonts w:ascii="Wingdings" w:hAnsi="Wingdings" w:hint="default"/>
+      </w:rPr>
+    </w:lvl>
+    <w:lvl w:ilvl="3" w:tplc="08160001" w:tentative="1">
+      <w:start w:val="1"/>
+      <w:numFmt w:val="bullet"/>
+      <w:lvlText w:val=""/>
+      <w:lvlJc w:val="left"/>
+      <w:pPr>
+        <w:ind w:left="3588" w:hanging="360"/>
+      </w:pPr>
+      <w:rPr>
+        <w:rFonts w:ascii="Symbol" w:hAnsi="Symbol" w:hint="default"/>
+      </w:rPr>
+    </w:lvl>
+    <w:lvl w:ilvl="4" w:tplc="08160003" w:tentative="1">
+      <w:start w:val="1"/>
+      <w:numFmt w:val="bullet"/>
+      <w:lvlText w:val="o"/>
+      <w:lvlJc w:val="left"/>
+      <w:pPr>
+        <w:ind w:left="4308" w:hanging="360"/>
+      </w:pPr>
+      <w:rPr>
+        <w:rFonts w:ascii="Courier New" w:hAnsi="Courier New" w:cs="Courier New" w:hint="default"/>
+      </w:rPr>
+    </w:lvl>
+    <w:lvl w:ilvl="5" w:tplc="08160005" w:tentative="1">
+      <w:start w:val="1"/>
+      <w:numFmt w:val="bullet"/>
+      <w:lvlText w:val=""/>
+      <w:lvlJc w:val="left"/>
+      <w:pPr>
+        <w:ind w:left="5028" w:hanging="360"/>
+      </w:pPr>
+      <w:rPr>
+        <w:rFonts w:ascii="Wingdings" w:hAnsi="Wingdings" w:hint="default"/>
+      </w:rPr>
+    </w:lvl>
+    <w:lvl w:ilvl="6" w:tplc="08160001" w:tentative="1">
+      <w:start w:val="1"/>
+      <w:numFmt w:val="bullet"/>
+      <w:lvlText w:val=""/>
+      <w:lvlJc w:val="left"/>
+      <w:pPr>
+        <w:ind w:left="5748" w:hanging="360"/>
+      </w:pPr>
+      <w:rPr>
+        <w:rFonts w:ascii="Symbol" w:hAnsi="Symbol" w:hint="default"/>
+      </w:rPr>
+    </w:lvl>
+    <w:lvl w:ilvl="7" w:tplc="08160003" w:tentative="1">
+      <w:start w:val="1"/>
+      <w:numFmt w:val="bullet"/>
+      <w:lvlText w:val="o"/>
+      <w:lvlJc w:val="left"/>
+      <w:pPr>
+        <w:ind w:left="6468" w:hanging="360"/>
+      </w:pPr>
+      <w:rPr>
+        <w:rFonts w:ascii="Courier New" w:hAnsi="Courier New" w:cs="Courier New" w:hint="default"/>
+      </w:rPr>
+    </w:lvl>
+    <w:lvl w:ilvl="8" w:tplc="08160005" w:tentative="1">
+      <w:start w:val="1"/>
+      <w:numFmt w:val="bullet"/>
+      <w:lvlText w:val=""/>
+      <w:lvlJc w:val="left"/>
+      <w:pPr>
+        <w:ind w:left="7188" w:hanging="360"/>
+      </w:pPr>
+      <w:rPr>
+        <w:rFonts w:ascii="Wingdings" w:hAnsi="Wingdings" w:hint="default"/>
+      </w:rPr>
+    </w:lvl>
+  </w:abstractNum>
   <w:num w:numId="1">
     <w:abstractNumId w:val="1"/>
   </w:num>
@@ -8456,6 +10172,9 @@
   </w:num>
   <w:num w:numId="5">
     <w:abstractNumId w:val="4"/>
+  </w:num>
+  <w:num w:numId="6">
+    <w:abstractNumId w:val="5"/>
   </w:num>
 </w:numbering>
 </file>
@@ -9513,7 +11232,7 @@
 </file>
 
 <file path=customXml/itemProps1.xml><?xml version="1.0" encoding="utf-8"?>
-<ds:datastoreItem xmlns:ds="http://schemas.openxmlformats.org/officeDocument/2006/customXml" ds:itemID="{D4F984CD-59FF-4739-B0F0-3356D667256F}">
+<ds:datastoreItem xmlns:ds="http://schemas.openxmlformats.org/officeDocument/2006/customXml" ds:itemID="{8AF770D4-2B63-4FC2-BAF0-8AD3D80A2DB0}">
   <ds:schemaRefs>
     <ds:schemaRef ds:uri="http://schemas.openxmlformats.org/officeDocument/2006/bibliography"/>
   </ds:schemaRefs>

</xml_diff>